<commit_message>
Se añade referencias bibliográficas en el documento "Definición del servicio.docx"
</commit_message>
<xml_diff>
--- a/Definición del servicio.docx
+++ b/Definición del servicio.docx
@@ -434,12 +434,12 @@
           <wp:inline distB="114300" distT="114300" distL="114300" distR="114300">
             <wp:extent cx="4076700" cy="3067050"/>
             <wp:effectExtent b="0" l="0" r="0" t="0"/>
-            <wp:docPr id="2" name="image2.jpg"/>
+            <wp:docPr id="2" name="image3.jpg"/>
             <a:graphic>
               <a:graphicData uri="http://schemas.openxmlformats.org/drawingml/2006/picture">
                 <pic:pic>
                   <pic:nvPicPr>
-                    <pic:cNvPr id="0" name="image2.jpg"/>
+                    <pic:cNvPr id="0" name="image3.jpg"/>
                     <pic:cNvPicPr preferRelativeResize="0"/>
                   </pic:nvPicPr>
                   <pic:blipFill>
@@ -587,12 +587,12 @@
           <wp:inline distB="114300" distT="114300" distL="114300" distR="114300">
             <wp:extent cx="1781175" cy="962025"/>
             <wp:effectExtent b="0" l="0" r="0" t="0"/>
-            <wp:docPr id="10" name="image14.png"/>
+            <wp:docPr id="10" name="image9.png"/>
             <a:graphic>
               <a:graphicData uri="http://schemas.openxmlformats.org/drawingml/2006/picture">
                 <pic:pic>
                   <pic:nvPicPr>
-                    <pic:cNvPr id="0" name="image14.png"/>
+                    <pic:cNvPr id="0" name="image9.png"/>
                     <pic:cNvPicPr preferRelativeResize="0"/>
                   </pic:nvPicPr>
                   <pic:blipFill>
@@ -655,12 +655,12 @@
           <wp:inline distB="114300" distT="114300" distL="114300" distR="114300">
             <wp:extent cx="1571625" cy="904875"/>
             <wp:effectExtent b="0" l="0" r="0" t="0"/>
-            <wp:docPr id="4" name="image10.png"/>
+            <wp:docPr id="4" name="image5.png"/>
             <a:graphic>
               <a:graphicData uri="http://schemas.openxmlformats.org/drawingml/2006/picture">
                 <pic:pic>
                   <pic:nvPicPr>
-                    <pic:cNvPr id="0" name="image10.png"/>
+                    <pic:cNvPr id="0" name="image5.png"/>
                     <pic:cNvPicPr preferRelativeResize="0"/>
                   </pic:nvPicPr>
                   <pic:blipFill>
@@ -785,12 +785,12 @@
           <wp:inline distB="114300" distT="114300" distL="114300" distR="114300">
             <wp:extent cx="5731200" cy="2273300"/>
             <wp:effectExtent b="0" l="0" r="0" t="0"/>
-            <wp:docPr id="12" name="image6.png"/>
+            <wp:docPr id="12" name="image12.png"/>
             <a:graphic>
               <a:graphicData uri="http://schemas.openxmlformats.org/drawingml/2006/picture">
                 <pic:pic>
                   <pic:nvPicPr>
-                    <pic:cNvPr id="0" name="image6.png"/>
+                    <pic:cNvPr id="0" name="image12.png"/>
                     <pic:cNvPicPr preferRelativeResize="0"/>
                   </pic:nvPicPr>
                   <pic:blipFill>
@@ -864,12 +864,12 @@
           <wp:inline distB="114300" distT="114300" distL="114300" distR="114300">
             <wp:extent cx="5731200" cy="2286000"/>
             <wp:effectExtent b="0" l="0" r="0" t="0"/>
-            <wp:docPr id="16" name="image13.png"/>
+            <wp:docPr id="16" name="image16.png"/>
             <a:graphic>
               <a:graphicData uri="http://schemas.openxmlformats.org/drawingml/2006/picture">
                 <pic:pic>
                   <pic:nvPicPr>
-                    <pic:cNvPr id="0" name="image13.png"/>
+                    <pic:cNvPr id="0" name="image16.png"/>
                     <pic:cNvPicPr preferRelativeResize="0"/>
                   </pic:nvPicPr>
                   <pic:blipFill>
@@ -1009,12 +1009,12 @@
           <wp:inline distB="114300" distT="114300" distL="114300" distR="114300">
             <wp:extent cx="5731200" cy="3175000"/>
             <wp:effectExtent b="0" l="0" r="0" t="0"/>
-            <wp:docPr id="6" name="image5.png"/>
+            <wp:docPr id="6" name="image6.png"/>
             <a:graphic>
               <a:graphicData uri="http://schemas.openxmlformats.org/drawingml/2006/picture">
                 <pic:pic>
                   <pic:nvPicPr>
-                    <pic:cNvPr id="0" name="image5.png"/>
+                    <pic:cNvPr id="0" name="image6.png"/>
                     <pic:cNvPicPr preferRelativeResize="0"/>
                   </pic:nvPicPr>
                   <pic:blipFill>
@@ -1133,12 +1133,12 @@
           <wp:inline distB="114300" distT="114300" distL="114300" distR="114300">
             <wp:extent cx="3433763" cy="2981548"/>
             <wp:effectExtent b="0" l="0" r="0" t="0"/>
-            <wp:docPr id="14" name="image15.png"/>
+            <wp:docPr id="14" name="image14.png"/>
             <a:graphic>
               <a:graphicData uri="http://schemas.openxmlformats.org/drawingml/2006/picture">
                 <pic:pic>
                   <pic:nvPicPr>
-                    <pic:cNvPr id="0" name="image15.png"/>
+                    <pic:cNvPr id="0" name="image14.png"/>
                     <pic:cNvPicPr preferRelativeResize="0"/>
                   </pic:nvPicPr>
                   <pic:blipFill>
@@ -1214,12 +1214,12 @@
           <wp:inline distB="114300" distT="114300" distL="114300" distR="114300">
             <wp:extent cx="2400300" cy="1276350"/>
             <wp:effectExtent b="0" l="0" r="0" t="0"/>
-            <wp:docPr id="15" name="image16.png"/>
+            <wp:docPr id="15" name="image15.png"/>
             <a:graphic>
               <a:graphicData uri="http://schemas.openxmlformats.org/drawingml/2006/picture">
                 <pic:pic>
                   <pic:nvPicPr>
-                    <pic:cNvPr id="0" name="image16.png"/>
+                    <pic:cNvPr id="0" name="image15.png"/>
                     <pic:cNvPicPr preferRelativeResize="0"/>
                   </pic:nvPicPr>
                   <pic:blipFill>
@@ -1283,12 +1283,12 @@
           <wp:inline distB="114300" distT="114300" distL="114300" distR="114300">
             <wp:extent cx="2286000" cy="1266825"/>
             <wp:effectExtent b="0" l="0" r="0" t="0"/>
-            <wp:docPr id="7" name="image11.png"/>
+            <wp:docPr id="7" name="image7.png"/>
             <a:graphic>
               <a:graphicData uri="http://schemas.openxmlformats.org/drawingml/2006/picture">
                 <pic:pic>
                   <pic:nvPicPr>
-                    <pic:cNvPr id="0" name="image11.png"/>
+                    <pic:cNvPr id="0" name="image7.png"/>
                     <pic:cNvPicPr preferRelativeResize="0"/>
                   </pic:nvPicPr>
                   <pic:blipFill>
@@ -1353,12 +1353,12 @@
           <wp:inline distB="114300" distT="114300" distL="114300" distR="114300">
             <wp:extent cx="5731200" cy="1041400"/>
             <wp:effectExtent b="0" l="0" r="0" t="0"/>
-            <wp:docPr id="5" name="image3.png"/>
+            <wp:docPr id="5" name="image4.png"/>
             <a:graphic>
               <a:graphicData uri="http://schemas.openxmlformats.org/drawingml/2006/picture">
                 <pic:pic>
                   <pic:nvPicPr>
-                    <pic:cNvPr id="0" name="image3.png"/>
+                    <pic:cNvPr id="0" name="image4.png"/>
                     <pic:cNvPicPr preferRelativeResize="0"/>
                   </pic:nvPicPr>
                   <pic:blipFill>
@@ -4702,12 +4702,12 @@
           <wp:inline distB="114300" distT="114300" distL="114300" distR="114300">
             <wp:extent cx="5731200" cy="1270000"/>
             <wp:effectExtent b="0" l="0" r="0" t="0"/>
-            <wp:docPr id="11" name="image12.png"/>
+            <wp:docPr id="11" name="image11.png"/>
             <a:graphic>
               <a:graphicData uri="http://schemas.openxmlformats.org/drawingml/2006/picture">
                 <pic:pic>
                   <pic:nvPicPr>
-                    <pic:cNvPr id="0" name="image12.png"/>
+                    <pic:cNvPr id="0" name="image11.png"/>
                     <pic:cNvPicPr preferRelativeResize="0"/>
                   </pic:nvPicPr>
                   <pic:blipFill>
@@ -4796,12 +4796,12 @@
           <wp:inline distB="114300" distT="114300" distL="114300" distR="114300">
             <wp:extent cx="5731200" cy="2667000"/>
             <wp:effectExtent b="0" l="0" r="0" t="0"/>
-            <wp:docPr id="3" name="image4.png"/>
+            <wp:docPr id="3" name="image2.png"/>
             <a:graphic>
               <a:graphicData uri="http://schemas.openxmlformats.org/drawingml/2006/picture">
                 <pic:pic>
                   <pic:nvPicPr>
-                    <pic:cNvPr id="0" name="image4.png"/>
+                    <pic:cNvPr id="0" name="image2.png"/>
                     <pic:cNvPicPr preferRelativeResize="0"/>
                   </pic:nvPicPr>
                   <pic:blipFill>
@@ -4841,12 +4841,12 @@
           <wp:inline distB="114300" distT="114300" distL="114300" distR="114300">
             <wp:extent cx="5731200" cy="2730500"/>
             <wp:effectExtent b="0" l="0" r="0" t="0"/>
-            <wp:docPr id="9" name="image8.png"/>
+            <wp:docPr id="9" name="image10.png"/>
             <a:graphic>
               <a:graphicData uri="http://schemas.openxmlformats.org/drawingml/2006/picture">
                 <pic:pic>
                   <pic:nvPicPr>
-                    <pic:cNvPr id="0" name="image8.png"/>
+                    <pic:cNvPr id="0" name="image10.png"/>
                     <pic:cNvPicPr preferRelativeResize="0"/>
                   </pic:nvPicPr>
                   <pic:blipFill>
@@ -4886,12 +4886,12 @@
           <wp:inline distB="114300" distT="114300" distL="114300" distR="114300">
             <wp:extent cx="5731200" cy="2730500"/>
             <wp:effectExtent b="0" l="0" r="0" t="0"/>
-            <wp:docPr id="13" name="image7.png"/>
+            <wp:docPr id="13" name="image13.png"/>
             <a:graphic>
               <a:graphicData uri="http://schemas.openxmlformats.org/drawingml/2006/picture">
                 <pic:pic>
                   <pic:nvPicPr>
-                    <pic:cNvPr id="0" name="image7.png"/>
+                    <pic:cNvPr id="0" name="image13.png"/>
                     <pic:cNvPicPr preferRelativeResize="0"/>
                   </pic:nvPicPr>
                   <pic:blipFill>
@@ -4941,12 +4941,12 @@
           <wp:inline distB="114300" distT="114300" distL="114300" distR="114300">
             <wp:extent cx="5731200" cy="3327400"/>
             <wp:effectExtent b="0" l="0" r="0" t="0"/>
-            <wp:docPr id="8" name="image9.png"/>
+            <wp:docPr id="8" name="image8.png"/>
             <a:graphic>
               <a:graphicData uri="http://schemas.openxmlformats.org/drawingml/2006/picture">
                 <pic:pic>
                   <pic:nvPicPr>
-                    <pic:cNvPr id="0" name="image9.png"/>
+                    <pic:cNvPr id="0" name="image8.png"/>
                     <pic:cNvPicPr preferRelativeResize="0"/>
                   </pic:nvPicPr>
                   <pic:blipFill>
@@ -4991,13 +4991,448 @@
         <w:rPr/>
       </w:pPr>
       <w:r>
+        <w:br w:type="page"/>
+      </w:r>
+      <w:r>
+        <w:rPr>
+          <w:rtl w:val="0"/>
+        </w:rPr>
+      </w:r>
+    </w:p>
+    <w:p>
+      <w:pPr>
+        <w:pStyle w:val="Title"/>
+        <w:numPr>
+          <w:ilvl w:val="0"/>
+          <w:numId w:val="4"/>
+        </w:numPr>
+        <w:ind w:left="720" w:hanging="360"/>
+        <w:rPr/>
+      </w:pPr>
+      <w:bookmarkStart w:colFirst="0" w:colLast="0" w:name="_rt5s49b5xmgc" w:id="8"/>
+      <w:bookmarkEnd w:id="8"/>
+      <w:r>
+        <w:rPr>
+          <w:rtl w:val="0"/>
+        </w:rPr>
+        <w:t xml:space="preserve">Referencias Bibliográficas</w:t>
+      </w:r>
+    </w:p>
+    <w:p>
+      <w:pPr>
+        <w:ind w:left="720" w:firstLine="0"/>
+        <w:rPr/>
+      </w:pPr>
+      <w:r>
+        <w:rPr>
+          <w:rtl w:val="0"/>
+        </w:rPr>
+        <w:t xml:space="preserve">Para desempeñar esta práctica se ha consultado:</w:t>
+      </w:r>
+    </w:p>
+    <w:p>
+      <w:pPr>
+        <w:ind w:left="720" w:firstLine="0"/>
+        <w:rPr/>
+      </w:pPr>
+      <w:r>
+        <w:rPr>
+          <w:rtl w:val="0"/>
+        </w:rPr>
+      </w:r>
+    </w:p>
+    <w:p>
+      <w:pPr>
+        <w:ind w:left="720" w:firstLine="0"/>
+        <w:rPr/>
+      </w:pPr>
+      <w:hyperlink r:id="rId23">
+        <w:r>
+          <w:rPr>
+            <w:color w:val="1155cc"/>
+            <w:u w:val="single"/>
+            <w:rtl w:val="0"/>
+          </w:rPr>
+          <w:t xml:space="preserve">https://www.h2database.com/html/quickstart.html</w:t>
+        </w:r>
+      </w:hyperlink>
+      <w:r>
+        <w:rPr>
+          <w:rtl w:val="0"/>
+        </w:rPr>
+      </w:r>
+    </w:p>
+    <w:p>
+      <w:pPr>
+        <w:ind w:left="720" w:firstLine="0"/>
+        <w:rPr/>
+      </w:pPr>
+      <w:hyperlink r:id="rId24">
+        <w:r>
+          <w:rPr>
+            <w:color w:val="1155cc"/>
+            <w:u w:val="single"/>
+            <w:rtl w:val="0"/>
+          </w:rPr>
+          <w:t xml:space="preserve">https://spring.io/guides/tutorials/rest</w:t>
+        </w:r>
+      </w:hyperlink>
+      <w:r>
+        <w:rPr>
+          <w:rtl w:val="0"/>
+        </w:rPr>
+      </w:r>
+    </w:p>
+    <w:p>
+      <w:pPr>
+        <w:ind w:left="720" w:firstLine="0"/>
+        <w:rPr/>
+      </w:pPr>
+      <w:hyperlink r:id="rId25">
+        <w:r>
+          <w:rPr>
+            <w:color w:val="1155cc"/>
+            <w:u w:val="single"/>
+            <w:rtl w:val="0"/>
+          </w:rPr>
+          <w:t xml:space="preserve">https://chatgpt.com/</w:t>
+        </w:r>
+      </w:hyperlink>
+      <w:r>
+        <w:rPr>
+          <w:rtl w:val="0"/>
+        </w:rPr>
+      </w:r>
+    </w:p>
+    <w:p>
+      <w:pPr>
+        <w:ind w:left="720" w:firstLine="0"/>
+        <w:rPr/>
+      </w:pPr>
+      <w:hyperlink r:id="rId26">
+        <w:r>
+          <w:rPr>
+            <w:color w:val="1155cc"/>
+            <w:u w:val="single"/>
+            <w:rtl w:val="0"/>
+          </w:rPr>
+          <w:t xml:space="preserve">https://jestjs.io/docs/setup-teardown</w:t>
+        </w:r>
+      </w:hyperlink>
+      <w:r>
+        <w:rPr>
+          <w:rtl w:val="0"/>
+        </w:rPr>
+      </w:r>
+    </w:p>
+    <w:p>
+      <w:pPr>
+        <w:ind w:left="720" w:firstLine="0"/>
+        <w:rPr/>
+      </w:pPr>
+      <w:hyperlink r:id="rId27">
+        <w:r>
+          <w:rPr>
+            <w:color w:val="1155cc"/>
+            <w:u w:val="single"/>
+            <w:rtl w:val="0"/>
+          </w:rPr>
+          <w:t xml:space="preserve">https://intellij-support.jetbrains.com/hc/en-us/community/posts/360007745820-Cannot-resolve-column-COLUMN-NAME-because-of-the-catalog-annotation</w:t>
+        </w:r>
+      </w:hyperlink>
+      <w:r>
+        <w:rPr>
+          <w:rtl w:val="0"/>
+        </w:rPr>
+      </w:r>
+    </w:p>
+    <w:p>
+      <w:pPr>
+        <w:ind w:left="720" w:firstLine="0"/>
+        <w:rPr/>
+      </w:pPr>
+      <w:hyperlink r:id="rId28">
+        <w:r>
+          <w:rPr>
+            <w:color w:val="1155cc"/>
+            <w:u w:val="single"/>
+            <w:rtl w:val="0"/>
+          </w:rPr>
+          <w:t xml:space="preserve">https://stackoverflow.com/questions/57726223/what-does-it-exactly-mean-to-use-dirtiescontext-annotation-on-a-class</w:t>
+        </w:r>
+      </w:hyperlink>
+      <w:r>
+        <w:rPr>
+          <w:rtl w:val="0"/>
+        </w:rPr>
+      </w:r>
+    </w:p>
+    <w:p>
+      <w:pPr>
+        <w:ind w:left="720" w:firstLine="0"/>
+        <w:rPr/>
+      </w:pPr>
+      <w:hyperlink r:id="rId29">
+        <w:r>
+          <w:rPr>
+            <w:color w:val="1155cc"/>
+            <w:u w:val="single"/>
+            <w:rtl w:val="0"/>
+          </w:rPr>
+          <w:t xml:space="preserve">https://stackoverflow.com/questions/326390/how-do-i-create-a-java-string-from-the-contents-of-a-file</w:t>
+        </w:r>
+      </w:hyperlink>
+      <w:r>
+        <w:rPr>
+          <w:rtl w:val="0"/>
+        </w:rPr>
+      </w:r>
+    </w:p>
+    <w:p>
+      <w:pPr>
+        <w:ind w:left="720" w:firstLine="0"/>
+        <w:rPr/>
+      </w:pPr>
+      <w:hyperlink r:id="rId30">
+        <w:r>
+          <w:rPr>
+            <w:color w:val="1155cc"/>
+            <w:u w:val="single"/>
+            <w:rtl w:val="0"/>
+          </w:rPr>
+          <w:t xml:space="preserve">https://stackoverflow.com/questions/15426736/how-can-i-mark-a-foreign-key-constraint-using-hibernate-annotations</w:t>
+        </w:r>
+      </w:hyperlink>
+      <w:r>
+        <w:rPr>
+          <w:rtl w:val="0"/>
+        </w:rPr>
+      </w:r>
+    </w:p>
+    <w:p>
+      <w:pPr>
+        <w:ind w:left="720" w:firstLine="0"/>
+        <w:rPr/>
+      </w:pPr>
+      <w:hyperlink r:id="rId31">
+        <w:r>
+          <w:rPr>
+            <w:color w:val="1155cc"/>
+            <w:u w:val="single"/>
+            <w:rtl w:val="0"/>
+          </w:rPr>
+          <w:t xml:space="preserve">https://stackoverflow.com/questions/42781264/multiple-base-repositories-in-spring-data-jpa</w:t>
+        </w:r>
+      </w:hyperlink>
+      <w:r>
+        <w:rPr>
+          <w:rtl w:val="0"/>
+        </w:rPr>
+      </w:r>
+    </w:p>
+    <w:p>
+      <w:pPr>
+        <w:ind w:left="720" w:firstLine="0"/>
+        <w:rPr/>
+      </w:pPr>
+      <w:hyperlink r:id="rId32">
+        <w:r>
+          <w:rPr>
+            <w:color w:val="1155cc"/>
+            <w:u w:val="single"/>
+            <w:rtl w:val="0"/>
+          </w:rPr>
+          <w:t xml:space="preserve">https://stackoverflow.com/questions/4618794/intellij-idea-cannot-resolve-symbol-and-cannot-resolve-method</w:t>
+        </w:r>
+      </w:hyperlink>
+      <w:r>
+        <w:rPr>
+          <w:rtl w:val="0"/>
+        </w:rPr>
+      </w:r>
+    </w:p>
+    <w:p>
+      <w:pPr>
+        <w:ind w:left="720" w:firstLine="0"/>
+        <w:rPr/>
+      </w:pPr>
+      <w:hyperlink r:id="rId33">
+        <w:r>
+          <w:rPr>
+            <w:color w:val="1155cc"/>
+            <w:u w:val="single"/>
+            <w:rtl w:val="0"/>
+          </w:rPr>
+          <w:t xml:space="preserve">https://www.youtube.com/watch?v=M7lhQMzzHWU</w:t>
+        </w:r>
+      </w:hyperlink>
+      <w:r>
+        <w:rPr>
+          <w:rtl w:val="0"/>
+        </w:rPr>
+      </w:r>
+    </w:p>
+    <w:p>
+      <w:pPr>
+        <w:ind w:left="720" w:firstLine="0"/>
+        <w:rPr/>
+      </w:pPr>
+      <w:hyperlink r:id="rId34">
+        <w:r>
+          <w:rPr>
+            <w:color w:val="1155cc"/>
+            <w:u w:val="single"/>
+            <w:rtl w:val="0"/>
+          </w:rPr>
+          <w:t xml:space="preserve">https://www.youtube.com/watch?v=rUq1o2fTxUY&amp;list=LL&amp;index=8</w:t>
+        </w:r>
+      </w:hyperlink>
+      <w:r>
+        <w:rPr>
+          <w:rtl w:val="0"/>
+        </w:rPr>
+      </w:r>
+    </w:p>
+    <w:p>
+      <w:pPr>
+        <w:ind w:left="720" w:firstLine="0"/>
+        <w:rPr/>
+      </w:pPr>
+      <w:hyperlink r:id="rId35">
+        <w:r>
+          <w:rPr>
+            <w:color w:val="1155cc"/>
+            <w:u w:val="single"/>
+            <w:rtl w:val="0"/>
+          </w:rPr>
+          <w:t xml:space="preserve">https://www.youtube.com/watch?v=fEv3AXFqLXg&amp;list=LL&amp;index=7</w:t>
+        </w:r>
+      </w:hyperlink>
+      <w:r>
+        <w:rPr>
+          <w:rtl w:val="0"/>
+        </w:rPr>
+      </w:r>
+    </w:p>
+    <w:p>
+      <w:pPr>
+        <w:ind w:left="720" w:firstLine="0"/>
+        <w:rPr/>
+      </w:pPr>
+      <w:hyperlink r:id="rId36">
+        <w:r>
+          <w:rPr>
+            <w:color w:val="1155cc"/>
+            <w:u w:val="single"/>
+            <w:rtl w:val="0"/>
+          </w:rPr>
+          <w:t xml:space="preserve">https://www.youtube.com/watch?v=PpBb-hYvMsk&amp;list=LL&amp;index=5</w:t>
+        </w:r>
+      </w:hyperlink>
+      <w:r>
+        <w:rPr>
+          <w:rtl w:val="0"/>
+        </w:rPr>
+      </w:r>
+    </w:p>
+    <w:p>
+      <w:pPr>
+        <w:ind w:left="720" w:firstLine="0"/>
+        <w:rPr/>
+      </w:pPr>
+      <w:hyperlink r:id="rId37">
+        <w:r>
+          <w:rPr>
+            <w:color w:val="1155cc"/>
+            <w:u w:val="single"/>
+            <w:rtl w:val="0"/>
+          </w:rPr>
+          <w:t xml:space="preserve">https://www.youtube.com/watch?v=I9xeZ7aCKkY&amp;list=LL&amp;index=2</w:t>
+        </w:r>
+      </w:hyperlink>
+      <w:r>
+        <w:rPr>
+          <w:rtl w:val="0"/>
+        </w:rPr>
+      </w:r>
+    </w:p>
+    <w:p>
+      <w:pPr>
+        <w:ind w:left="720" w:firstLine="0"/>
+        <w:rPr/>
+      </w:pPr>
+      <w:hyperlink r:id="rId38">
+        <w:r>
+          <w:rPr>
+            <w:color w:val="1155cc"/>
+            <w:u w:val="single"/>
+            <w:rtl w:val="0"/>
+          </w:rPr>
+          <w:t xml:space="preserve">https://www.youtube.com/watch?v=ZX4mqtyz2Q0&amp;list=LL&amp;index=1</w:t>
+        </w:r>
+      </w:hyperlink>
+      <w:r>
+        <w:rPr>
+          <w:rtl w:val="0"/>
+        </w:rPr>
+      </w:r>
+    </w:p>
+    <w:p>
+      <w:pPr>
+        <w:ind w:left="720" w:firstLine="0"/>
+        <w:rPr/>
+      </w:pPr>
+      <w:hyperlink r:id="rId39">
+        <w:r>
+          <w:rPr>
+            <w:color w:val="1155cc"/>
+            <w:u w:val="single"/>
+            <w:rtl w:val="0"/>
+          </w:rPr>
+          <w:t xml:space="preserve">https://www.youtube.com/watch?v=8awDPq4Yn-o</w:t>
+        </w:r>
+      </w:hyperlink>
+      <w:r>
+        <w:rPr>
+          <w:rtl w:val="0"/>
+        </w:rPr>
+      </w:r>
+    </w:p>
+    <w:p>
+      <w:pPr>
+        <w:ind w:left="720" w:firstLine="0"/>
+        <w:rPr/>
+      </w:pPr>
+      <w:r>
+        <w:rPr>
+          <w:rtl w:val="0"/>
+        </w:rPr>
+      </w:r>
+    </w:p>
+    <w:p>
+      <w:pPr>
+        <w:ind w:left="720" w:firstLine="0"/>
+        <w:rPr/>
+      </w:pPr>
+      <w:r>
+        <w:rPr>
+          <w:rtl w:val="0"/>
+        </w:rPr>
+      </w:r>
+    </w:p>
+    <w:p>
+      <w:pPr>
+        <w:ind w:left="0" w:firstLine="0"/>
+        <w:rPr/>
+      </w:pPr>
+      <w:r>
         <w:rPr>
           <w:rtl w:val="0"/>
         </w:rPr>
       </w:r>
     </w:p>
     <w:sectPr>
-      <w:headerReference r:id="rId23" w:type="default"/>
+      <w:headerReference r:id="rId40" w:type="default"/>
       <w:pgSz w:h="16834" w:w="11909" w:orient="portrait"/>
       <w:pgMar w:bottom="1440" w:top="1440" w:left="1440" w:right="1440" w:header="720" w:footer="720"/>
       <w:pgNumType w:start="1"/>

</xml_diff>